<commit_message>
trigger 2 -> por testar
</commit_message>
<xml_diff>
--- a/4 Entrega/relatorio38.docx
+++ b/4 Entrega/relatorio38.docx
@@ -969,6 +969,38 @@
     </w:p>
     <w:p>
       <w:pPr>
+        <w:spacing w:after="23" w:line="240" w:lineRule="auto"/>
+        <w:jc w:val="both"/>
+      </w:pPr>
+      <w:r>
+        <w:t xml:space="preserve">As condições foram satisfeitas </w:t>
+      </w:r>
+      <w:r>
+        <w:t>recorrendo ao uso</w:t>
+      </w:r>
+      <w:r>
+        <w:t xml:space="preserve"> de </w:t>
+      </w:r>
+      <w:proofErr w:type="spellStart"/>
+      <w:r>
+        <w:rPr>
+          <w:i/>
+        </w:rPr>
+        <w:t>triggers</w:t>
+      </w:r>
+      <w:proofErr w:type="spellEnd"/>
+      <w:r>
+        <w:t>.</w:t>
+      </w:r>
+    </w:p>
+    <w:p>
+      <w:pPr>
+        <w:spacing w:after="23" w:line="240" w:lineRule="auto"/>
+        <w:jc w:val="both"/>
+      </w:pPr>
+    </w:p>
+    <w:p>
+      <w:pPr>
         <w:pStyle w:val="PargrafodaLista"/>
         <w:numPr>
           <w:ilvl w:val="0"/>
@@ -985,8 +1017,679 @@
     <w:p>
       <w:pPr>
         <w:spacing w:after="23" w:line="240" w:lineRule="auto"/>
-        <w:jc w:val="both"/>
-      </w:pPr>
+        <w:ind w:left="284"/>
+        <w:jc w:val="both"/>
+      </w:pPr>
+      <w:proofErr w:type="spellStart"/>
+      <w:r>
+        <w:t>create</w:t>
+      </w:r>
+      <w:proofErr w:type="spellEnd"/>
+      <w:r>
+        <w:t xml:space="preserve"> </w:t>
+      </w:r>
+      <w:proofErr w:type="spellStart"/>
+      <w:r>
+        <w:t>or</w:t>
+      </w:r>
+      <w:proofErr w:type="spellEnd"/>
+      <w:r>
+        <w:t xml:space="preserve"> </w:t>
+      </w:r>
+      <w:proofErr w:type="spellStart"/>
+      <w:r>
+        <w:t>replace</w:t>
+      </w:r>
+      <w:proofErr w:type="spellEnd"/>
+      <w:r>
+        <w:t xml:space="preserve"> </w:t>
+      </w:r>
+      <w:proofErr w:type="spellStart"/>
+      <w:r>
+        <w:t>function</w:t>
+      </w:r>
+      <w:proofErr w:type="spellEnd"/>
+      <w:r>
+        <w:t xml:space="preserve"> </w:t>
+      </w:r>
+      <w:proofErr w:type="spellStart"/>
+      <w:r>
+        <w:rPr>
+          <w:b/>
+        </w:rPr>
+        <w:t>check_</w:t>
+      </w:r>
+      <w:proofErr w:type="gramStart"/>
+      <w:r>
+        <w:rPr>
+          <w:b/>
+        </w:rPr>
+        <w:t>Solicita</w:t>
+      </w:r>
+      <w:proofErr w:type="spellEnd"/>
+      <w:r>
+        <w:t>(</w:t>
+      </w:r>
+      <w:proofErr w:type="gramEnd"/>
+      <w:r>
+        <w:t>)</w:t>
+      </w:r>
+      <w:r>
+        <w:t xml:space="preserve"> </w:t>
+      </w:r>
+      <w:proofErr w:type="spellStart"/>
+      <w:r>
+        <w:t>returns</w:t>
+      </w:r>
+      <w:proofErr w:type="spellEnd"/>
+      <w:r>
+        <w:t xml:space="preserve"> </w:t>
+      </w:r>
+      <w:proofErr w:type="spellStart"/>
+      <w:r>
+        <w:t>trigger</w:t>
+      </w:r>
+      <w:proofErr w:type="spellEnd"/>
+      <w:r>
+        <w:t xml:space="preserve"> as $body$</w:t>
+      </w:r>
+    </w:p>
+    <w:p>
+      <w:pPr>
+        <w:spacing w:after="23" w:line="240" w:lineRule="auto"/>
+        <w:ind w:left="284"/>
+        <w:jc w:val="both"/>
+      </w:pPr>
+      <w:proofErr w:type="spellStart"/>
+      <w:r>
+        <w:t>begin</w:t>
+      </w:r>
+      <w:proofErr w:type="spellEnd"/>
+    </w:p>
+    <w:p>
+      <w:pPr>
+        <w:spacing w:after="23" w:line="240" w:lineRule="auto"/>
+        <w:ind w:left="567"/>
+        <w:jc w:val="both"/>
+      </w:pPr>
+      <w:proofErr w:type="spellStart"/>
+      <w:r>
+        <w:t>if</w:t>
+      </w:r>
+      <w:proofErr w:type="spellEnd"/>
+      <w:r>
+        <w:t xml:space="preserve"> </w:t>
+      </w:r>
+      <w:proofErr w:type="spellStart"/>
+      <w:r>
+        <w:t>not</w:t>
+      </w:r>
+      <w:proofErr w:type="spellEnd"/>
+      <w:r>
+        <w:t xml:space="preserve"> </w:t>
+      </w:r>
+      <w:proofErr w:type="spellStart"/>
+      <w:r>
+        <w:t>exists</w:t>
+      </w:r>
+      <w:proofErr w:type="spellEnd"/>
+      <w:r>
+        <w:t xml:space="preserve"> </w:t>
+      </w:r>
+      <w:r>
+        <w:t>(</w:t>
+      </w:r>
+    </w:p>
+    <w:p>
+      <w:pPr>
+        <w:spacing w:after="23" w:line="240" w:lineRule="auto"/>
+        <w:ind w:left="993" w:hanging="142"/>
+        <w:jc w:val="both"/>
+      </w:pPr>
+      <w:proofErr w:type="spellStart"/>
+      <w:r>
+        <w:t>select</w:t>
+      </w:r>
+      <w:proofErr w:type="spellEnd"/>
+      <w:r>
+        <w:t xml:space="preserve"> *</w:t>
+      </w:r>
+      <w:r>
+        <w:t xml:space="preserve"> </w:t>
+      </w:r>
+      <w:proofErr w:type="spellStart"/>
+      <w:r>
+        <w:t>from</w:t>
+      </w:r>
+      <w:proofErr w:type="spellEnd"/>
+      <w:r>
+        <w:t xml:space="preserve"> (Vigia natural </w:t>
+      </w:r>
+      <w:proofErr w:type="spellStart"/>
+      <w:r>
+        <w:t>join</w:t>
+      </w:r>
+      <w:proofErr w:type="spellEnd"/>
+      <w:r>
+        <w:t xml:space="preserve"> </w:t>
+      </w:r>
+      <w:proofErr w:type="spellStart"/>
+      <w:r>
+        <w:t>EventoEmergencia</w:t>
+      </w:r>
+      <w:proofErr w:type="spellEnd"/>
+      <w:r>
+        <w:t xml:space="preserve"> natural </w:t>
+      </w:r>
+      <w:proofErr w:type="spellStart"/>
+      <w:r>
+        <w:t>join</w:t>
+      </w:r>
+      <w:proofErr w:type="spellEnd"/>
+      <w:r>
+        <w:t xml:space="preserve"> Audita) T</w:t>
+      </w:r>
+      <w:r>
+        <w:t xml:space="preserve"> </w:t>
+      </w:r>
+      <w:r>
+        <w:tab/>
+      </w:r>
+      <w:r>
+        <w:tab/>
+        <w:t xml:space="preserve">           </w:t>
+      </w:r>
+      <w:proofErr w:type="spellStart"/>
+      <w:r>
+        <w:t>where</w:t>
+      </w:r>
+      <w:proofErr w:type="spellEnd"/>
+      <w:r>
+        <w:t xml:space="preserve"> </w:t>
+      </w:r>
+      <w:proofErr w:type="spellStart"/>
+      <w:proofErr w:type="gramStart"/>
+      <w:r>
+        <w:t>T.idCoordenador</w:t>
+      </w:r>
+      <w:proofErr w:type="spellEnd"/>
+      <w:proofErr w:type="gramEnd"/>
+      <w:r>
+        <w:t xml:space="preserve"> =</w:t>
+      </w:r>
+      <w:r>
+        <w:t xml:space="preserve"> </w:t>
+      </w:r>
+      <w:proofErr w:type="spellStart"/>
+      <w:r>
+        <w:t>new.idCoordenador</w:t>
+      </w:r>
+      <w:proofErr w:type="spellEnd"/>
+      <w:r>
+        <w:t xml:space="preserve"> </w:t>
+      </w:r>
+      <w:proofErr w:type="spellStart"/>
+      <w:r>
+        <w:t>and</w:t>
+      </w:r>
+      <w:proofErr w:type="spellEnd"/>
+      <w:r>
+        <w:t xml:space="preserve"> </w:t>
+      </w:r>
+      <w:proofErr w:type="spellStart"/>
+      <w:r>
+        <w:t>T.numCamara</w:t>
+      </w:r>
+      <w:proofErr w:type="spellEnd"/>
+      <w:r>
+        <w:t xml:space="preserve"> = </w:t>
+      </w:r>
+      <w:proofErr w:type="spellStart"/>
+      <w:r>
+        <w:t>new.numCamara</w:t>
+      </w:r>
+      <w:proofErr w:type="spellEnd"/>
+      <w:r>
+        <w:t xml:space="preserve"> </w:t>
+      </w:r>
+      <w:r>
+        <w:t>)</w:t>
+      </w:r>
+    </w:p>
+    <w:p>
+      <w:pPr>
+        <w:spacing w:after="23" w:line="240" w:lineRule="auto"/>
+        <w:ind w:left="567"/>
+        <w:jc w:val="both"/>
+      </w:pPr>
+      <w:proofErr w:type="spellStart"/>
+      <w:r>
+        <w:t>then</w:t>
+      </w:r>
+      <w:proofErr w:type="spellEnd"/>
+    </w:p>
+    <w:p>
+      <w:pPr>
+        <w:spacing w:after="23" w:line="240" w:lineRule="auto"/>
+        <w:ind w:left="1134" w:hanging="283"/>
+        <w:jc w:val="both"/>
+      </w:pPr>
+      <w:proofErr w:type="spellStart"/>
+      <w:r>
+        <w:t>raise</w:t>
+      </w:r>
+      <w:proofErr w:type="spellEnd"/>
+      <w:r>
+        <w:t xml:space="preserve"> </w:t>
+      </w:r>
+      <w:proofErr w:type="spellStart"/>
+      <w:r>
+        <w:t>exception</w:t>
+      </w:r>
+      <w:proofErr w:type="spellEnd"/>
+      <w:r>
+        <w:t xml:space="preserve"> 'O Coordenador % </w:t>
+      </w:r>
+      <w:proofErr w:type="spellStart"/>
+      <w:r>
+        <w:t>nao</w:t>
+      </w:r>
+      <w:proofErr w:type="spellEnd"/>
+      <w:r>
+        <w:t xml:space="preserve"> pode solicitar </w:t>
+      </w:r>
+      <w:proofErr w:type="spellStart"/>
+      <w:r>
+        <w:t>videos</w:t>
+      </w:r>
+      <w:proofErr w:type="spellEnd"/>
+      <w:r>
+        <w:t xml:space="preserve"> da camara %.',</w:t>
+      </w:r>
+      <w:r>
+        <w:t xml:space="preserve"> </w:t>
+      </w:r>
+      <w:proofErr w:type="spellStart"/>
+      <w:proofErr w:type="gramStart"/>
+      <w:r>
+        <w:t>new.idCoordenador</w:t>
+      </w:r>
+      <w:proofErr w:type="spellEnd"/>
+      <w:proofErr w:type="gramEnd"/>
+      <w:r>
+        <w:t>,</w:t>
+      </w:r>
+      <w:r>
+        <w:t xml:space="preserve"> </w:t>
+      </w:r>
+      <w:proofErr w:type="spellStart"/>
+      <w:r>
+        <w:t>new.numCamara</w:t>
+      </w:r>
+      <w:proofErr w:type="spellEnd"/>
+    </w:p>
+    <w:p>
+      <w:pPr>
+        <w:spacing w:after="23" w:line="240" w:lineRule="auto"/>
+        <w:ind w:left="1134" w:hanging="283"/>
+        <w:jc w:val="both"/>
+      </w:pPr>
+      <w:proofErr w:type="spellStart"/>
+      <w:r>
+        <w:t>using</w:t>
+      </w:r>
+      <w:proofErr w:type="spellEnd"/>
+      <w:r>
+        <w:t xml:space="preserve"> </w:t>
+      </w:r>
+      <w:proofErr w:type="spellStart"/>
+      <w:r>
+        <w:t>hint</w:t>
+      </w:r>
+      <w:proofErr w:type="spellEnd"/>
+      <w:r>
+        <w:t xml:space="preserve"> = 'Um Coordenador </w:t>
+      </w:r>
+      <w:proofErr w:type="spellStart"/>
+      <w:r>
+        <w:t>so</w:t>
+      </w:r>
+      <w:proofErr w:type="spellEnd"/>
+      <w:r>
+        <w:t xml:space="preserve"> pode solicitar vídeos de camaras colocadas</w:t>
+      </w:r>
+      <w:r>
+        <w:t xml:space="preserve"> </w:t>
+      </w:r>
+      <w:r>
+        <w:t xml:space="preserve">num local cujo acionamento de meios esteja a ser (ou tenha sido) auditado por ele </w:t>
+      </w:r>
+      <w:proofErr w:type="spellStart"/>
+      <w:r>
+        <w:t>proprio</w:t>
+      </w:r>
+      <w:proofErr w:type="spellEnd"/>
+      <w:r>
+        <w:t>.';</w:t>
+      </w:r>
+    </w:p>
+    <w:p>
+      <w:pPr>
+        <w:spacing w:after="23" w:line="240" w:lineRule="auto"/>
+        <w:ind w:left="567"/>
+        <w:jc w:val="both"/>
+      </w:pPr>
+      <w:proofErr w:type="spellStart"/>
+      <w:r>
+        <w:t>end</w:t>
+      </w:r>
+      <w:proofErr w:type="spellEnd"/>
+      <w:r>
+        <w:t xml:space="preserve"> </w:t>
+      </w:r>
+      <w:proofErr w:type="spellStart"/>
+      <w:r>
+        <w:t>if</w:t>
+      </w:r>
+      <w:proofErr w:type="spellEnd"/>
+      <w:r>
+        <w:t>;</w:t>
+      </w:r>
+    </w:p>
+    <w:p>
+      <w:pPr>
+        <w:spacing w:after="23" w:line="240" w:lineRule="auto"/>
+        <w:ind w:left="567"/>
+        <w:jc w:val="both"/>
+      </w:pPr>
+      <w:proofErr w:type="spellStart"/>
+      <w:r>
+        <w:t>return</w:t>
+      </w:r>
+      <w:proofErr w:type="spellEnd"/>
+      <w:r>
+        <w:t xml:space="preserve"> </w:t>
+      </w:r>
+      <w:proofErr w:type="spellStart"/>
+      <w:r>
+        <w:t>new</w:t>
+      </w:r>
+      <w:proofErr w:type="spellEnd"/>
+      <w:r>
+        <w:t>;</w:t>
+      </w:r>
+    </w:p>
+    <w:p>
+      <w:pPr>
+        <w:spacing w:after="23" w:line="240" w:lineRule="auto"/>
+        <w:ind w:left="284"/>
+        <w:jc w:val="both"/>
+      </w:pPr>
+      <w:proofErr w:type="spellStart"/>
+      <w:r>
+        <w:t>end</w:t>
+      </w:r>
+      <w:proofErr w:type="spellEnd"/>
+      <w:r>
+        <w:t>;</w:t>
+      </w:r>
+    </w:p>
+    <w:p>
+      <w:pPr>
+        <w:spacing w:after="23" w:line="240" w:lineRule="auto"/>
+        <w:ind w:left="284"/>
+        <w:jc w:val="both"/>
+      </w:pPr>
+      <w:r>
+        <w:t xml:space="preserve">$body$ </w:t>
+      </w:r>
+      <w:proofErr w:type="spellStart"/>
+      <w:r>
+        <w:t>language</w:t>
+      </w:r>
+      <w:proofErr w:type="spellEnd"/>
+      <w:r>
+        <w:t xml:space="preserve"> </w:t>
+      </w:r>
+      <w:proofErr w:type="spellStart"/>
+      <w:r>
+        <w:t>plpgsql</w:t>
+      </w:r>
+      <w:proofErr w:type="spellEnd"/>
+      <w:r>
+        <w:t>;</w:t>
+      </w:r>
+    </w:p>
+    <w:p>
+      <w:pPr>
+        <w:spacing w:after="23" w:line="240" w:lineRule="auto"/>
+        <w:ind w:left="284"/>
+        <w:jc w:val="both"/>
+      </w:pPr>
+    </w:p>
+    <w:p>
+      <w:pPr>
+        <w:spacing w:after="23" w:line="240" w:lineRule="auto"/>
+        <w:ind w:left="284"/>
+        <w:jc w:val="both"/>
+      </w:pPr>
+      <w:proofErr w:type="spellStart"/>
+      <w:r>
+        <w:t>drop</w:t>
+      </w:r>
+      <w:proofErr w:type="spellEnd"/>
+      <w:r>
+        <w:t xml:space="preserve"> </w:t>
+      </w:r>
+      <w:proofErr w:type="spellStart"/>
+      <w:r>
+        <w:t>trigger</w:t>
+      </w:r>
+      <w:proofErr w:type="spellEnd"/>
+      <w:r>
+        <w:t xml:space="preserve"> </w:t>
+      </w:r>
+      <w:proofErr w:type="spellStart"/>
+      <w:r>
+        <w:t>if</w:t>
+      </w:r>
+      <w:proofErr w:type="spellEnd"/>
+      <w:r>
+        <w:t xml:space="preserve"> </w:t>
+      </w:r>
+      <w:proofErr w:type="spellStart"/>
+      <w:r>
+        <w:t>exists</w:t>
+      </w:r>
+      <w:proofErr w:type="spellEnd"/>
+      <w:r>
+        <w:t xml:space="preserve"> </w:t>
+      </w:r>
+      <w:proofErr w:type="spellStart"/>
+      <w:r>
+        <w:rPr>
+          <w:b/>
+        </w:rPr>
+        <w:t>check</w:t>
+      </w:r>
+      <w:proofErr w:type="gramStart"/>
+      <w:r>
+        <w:rPr>
+          <w:b/>
+        </w:rPr>
+        <w:t>_Solicita</w:t>
+      </w:r>
+      <w:proofErr w:type="gramEnd"/>
+      <w:r>
+        <w:rPr>
+          <w:b/>
+        </w:rPr>
+        <w:t>_trigger</w:t>
+      </w:r>
+      <w:proofErr w:type="spellEnd"/>
+      <w:r>
+        <w:t xml:space="preserve"> </w:t>
+      </w:r>
+      <w:proofErr w:type="spellStart"/>
+      <w:r>
+        <w:t>on</w:t>
+      </w:r>
+      <w:proofErr w:type="spellEnd"/>
+      <w:r>
+        <w:t xml:space="preserve"> Solicita </w:t>
+      </w:r>
+      <w:proofErr w:type="spellStart"/>
+      <w:r>
+        <w:t>cascade</w:t>
+      </w:r>
+      <w:proofErr w:type="spellEnd"/>
+      <w:r>
+        <w:t>;</w:t>
+      </w:r>
+    </w:p>
+    <w:p>
+      <w:pPr>
+        <w:spacing w:after="23" w:line="240" w:lineRule="auto"/>
+        <w:ind w:left="284"/>
+        <w:jc w:val="both"/>
+      </w:pPr>
+    </w:p>
+    <w:p>
+      <w:pPr>
+        <w:spacing w:after="23" w:line="240" w:lineRule="auto"/>
+        <w:ind w:left="567" w:hanging="283"/>
+        <w:jc w:val="both"/>
+      </w:pPr>
+      <w:proofErr w:type="spellStart"/>
+      <w:r>
+        <w:t>create</w:t>
+      </w:r>
+      <w:proofErr w:type="spellEnd"/>
+      <w:r>
+        <w:t xml:space="preserve"> </w:t>
+      </w:r>
+      <w:proofErr w:type="spellStart"/>
+      <w:r>
+        <w:t>trigger</w:t>
+      </w:r>
+      <w:proofErr w:type="spellEnd"/>
+      <w:r>
+        <w:t xml:space="preserve"> </w:t>
+      </w:r>
+      <w:proofErr w:type="spellStart"/>
+      <w:r>
+        <w:rPr>
+          <w:b/>
+        </w:rPr>
+        <w:t>check_Solicita_trigger</w:t>
+      </w:r>
+      <w:proofErr w:type="spellEnd"/>
+      <w:r>
+        <w:rPr>
+          <w:b/>
+        </w:rPr>
+        <w:t xml:space="preserve"> </w:t>
+      </w:r>
+      <w:proofErr w:type="spellStart"/>
+      <w:r>
+        <w:t>before</w:t>
+      </w:r>
+      <w:proofErr w:type="spellEnd"/>
+      <w:r>
+        <w:t xml:space="preserve"> </w:t>
+      </w:r>
+      <w:proofErr w:type="spellStart"/>
+      <w:r>
+        <w:t>insert</w:t>
+      </w:r>
+      <w:proofErr w:type="spellEnd"/>
+      <w:r>
+        <w:t xml:space="preserve"> </w:t>
+      </w:r>
+      <w:proofErr w:type="spellStart"/>
+      <w:r>
+        <w:t>or</w:t>
+      </w:r>
+      <w:proofErr w:type="spellEnd"/>
+      <w:r>
+        <w:t xml:space="preserve"> </w:t>
+      </w:r>
+      <w:proofErr w:type="spellStart"/>
+      <w:r>
+        <w:t>update</w:t>
+      </w:r>
+      <w:proofErr w:type="spellEnd"/>
+      <w:r>
+        <w:t xml:space="preserve"> </w:t>
+      </w:r>
+      <w:proofErr w:type="spellStart"/>
+      <w:r>
+        <w:t>on</w:t>
+      </w:r>
+      <w:proofErr w:type="spellEnd"/>
+      <w:r>
+        <w:t xml:space="preserve"> Solicita</w:t>
+      </w:r>
+      <w:r>
+        <w:t xml:space="preserve"> </w:t>
+      </w:r>
+      <w:r>
+        <w:t xml:space="preserve">for </w:t>
+      </w:r>
+      <w:proofErr w:type="spellStart"/>
+      <w:r>
+        <w:t>each</w:t>
+      </w:r>
+      <w:proofErr w:type="spellEnd"/>
+      <w:r>
+        <w:t xml:space="preserve"> </w:t>
+      </w:r>
+      <w:proofErr w:type="spellStart"/>
+      <w:r>
+        <w:t>row</w:t>
+      </w:r>
+      <w:proofErr w:type="spellEnd"/>
+      <w:r>
+        <w:t xml:space="preserve"> execute </w:t>
+      </w:r>
+      <w:proofErr w:type="spellStart"/>
+      <w:r>
+        <w:t>procedure</w:t>
+      </w:r>
+      <w:proofErr w:type="spellEnd"/>
+      <w:r>
+        <w:t xml:space="preserve"> </w:t>
+      </w:r>
+      <w:proofErr w:type="spellStart"/>
+      <w:r>
+        <w:t>check_</w:t>
+      </w:r>
+      <w:proofErr w:type="gramStart"/>
+      <w:r>
+        <w:t>Solicita</w:t>
+      </w:r>
+      <w:proofErr w:type="spellEnd"/>
+      <w:r>
+        <w:t>(</w:t>
+      </w:r>
+      <w:proofErr w:type="gramEnd"/>
+      <w:r>
+        <w:t>);</w:t>
+      </w:r>
+    </w:p>
+    <w:p>
+      <w:pPr>
+        <w:spacing w:after="23" w:line="240" w:lineRule="auto"/>
+        <w:jc w:val="both"/>
+      </w:pPr>
+    </w:p>
+    <w:p>
+      <w:pPr>
+        <w:spacing w:after="23" w:line="240" w:lineRule="auto"/>
+        <w:jc w:val="both"/>
+      </w:pPr>
+      <w:bookmarkStart w:id="0" w:name="_GoBack"/>
+      <w:bookmarkEnd w:id="0"/>
     </w:p>
     <w:p>
       <w:pPr>
@@ -1022,8 +1725,6 @@
         <w:spacing w:after="23" w:line="240" w:lineRule="auto"/>
         <w:jc w:val="both"/>
       </w:pPr>
-      <w:bookmarkStart w:id="0" w:name="_GoBack"/>
-      <w:bookmarkEnd w:id="0"/>
     </w:p>
     <w:p>
       <w:pPr>
@@ -1768,6 +2469,7 @@
   <w:style w:type="character" w:default="1" w:styleId="Tipodeletrapredefinidodopargrafo">
     <w:name w:val="Default Paragraph Font"/>
     <w:uiPriority w:val="1"/>
+    <w:semiHidden/>
     <w:unhideWhenUsed/>
   </w:style>
   <w:style w:type="table" w:default="1" w:styleId="Tabelanormal">

</xml_diff>